<commit_message>
update gantt chart in project plan
</commit_message>
<xml_diff>
--- a/Project Plan.docx
+++ b/Project Plan.docx
@@ -56,13 +56,8 @@
         <w:t>Crane,</w:t>
       </w:r>
       <w:r>
-        <w:t xml:space="preserve"> Christopher </w:t>
-      </w:r>
-      <w:proofErr w:type="spellStart"/>
-      <w:r>
-        <w:t>Linnett</w:t>
-      </w:r>
-      <w:proofErr w:type="spellEnd"/>
+        <w:t xml:space="preserve"> Christopher Linnett</w:t>
+      </w:r>
     </w:p>
     <w:p>
       <w:r>
@@ -77,6 +72,603 @@
         <w:lastRenderedPageBreak/>
         <w:t>Table of Contents</w:t>
       </w:r>
+    </w:p>
+    <w:p>
+      <w:pPr>
+        <w:pStyle w:val="TOC1"/>
+        <w:tabs>
+          <w:tab w:val="left" w:pos="660"/>
+          <w:tab w:val="right" w:pos="9016"/>
+        </w:tabs>
+        <w:rPr>
+          <w:noProof/>
+          <w:lang w:eastAsia="en-AU"/>
+        </w:rPr>
+      </w:pPr>
+      <w:r>
+        <w:fldChar w:fldCharType="begin"/>
+      </w:r>
+      <w:r>
+        <w:instrText>TOC \o "1-3" \h \z \u</w:instrText>
+      </w:r>
+      <w:r>
+        <w:fldChar w:fldCharType="separate"/>
+      </w:r>
+      <w:hyperlink w:anchor="_Toc112937409" w:history="1">
+        <w:r>
+          <w:rPr>
+            <w:rStyle w:val="Hyperlink"/>
+            <w:noProof/>
+          </w:rPr>
+          <w:t>1.0</w:t>
+        </w:r>
+        <w:r>
+          <w:rPr>
+            <w:noProof/>
+            <w:lang w:eastAsia="en-AU"/>
+          </w:rPr>
+          <w:tab/>
+        </w:r>
+        <w:r>
+          <w:rPr>
+            <w:rStyle w:val="Hyperlink"/>
+            <w:noProof/>
+          </w:rPr>
+          <w:t>Introduction</w:t>
+        </w:r>
+        <w:r>
+          <w:rPr>
+            <w:noProof/>
+            <w:webHidden/>
+          </w:rPr>
+          <w:tab/>
+        </w:r>
+        <w:r>
+          <w:rPr>
+            <w:noProof/>
+            <w:webHidden/>
+          </w:rPr>
+          <w:fldChar w:fldCharType="begin"/>
+        </w:r>
+        <w:r>
+          <w:rPr>
+            <w:noProof/>
+            <w:webHidden/>
+          </w:rPr>
+          <w:instrText xml:space="preserve"> PAGEREF _Toc112937409 \h </w:instrText>
+        </w:r>
+        <w:r>
+          <w:rPr>
+            <w:noProof/>
+            <w:webHidden/>
+          </w:rPr>
+        </w:r>
+        <w:r>
+          <w:rPr>
+            <w:noProof/>
+            <w:webHidden/>
+          </w:rPr>
+          <w:fldChar w:fldCharType="separate"/>
+        </w:r>
+        <w:r>
+          <w:rPr>
+            <w:noProof/>
+            <w:webHidden/>
+          </w:rPr>
+          <w:t>3</w:t>
+        </w:r>
+        <w:r>
+          <w:rPr>
+            <w:noProof/>
+            <w:webHidden/>
+          </w:rPr>
+          <w:fldChar w:fldCharType="end"/>
+        </w:r>
+      </w:hyperlink>
+    </w:p>
+    <w:p>
+      <w:pPr>
+        <w:pStyle w:val="TOC2"/>
+        <w:tabs>
+          <w:tab w:val="left" w:pos="880"/>
+          <w:tab w:val="right" w:pos="9016"/>
+        </w:tabs>
+        <w:rPr>
+          <w:noProof/>
+          <w:lang w:eastAsia="en-AU"/>
+        </w:rPr>
+      </w:pPr>
+      <w:hyperlink w:anchor="_Toc112937410" w:history="1">
+        <w:r>
+          <w:rPr>
+            <w:rStyle w:val="Hyperlink"/>
+            <w:noProof/>
+          </w:rPr>
+          <w:t>1.1</w:t>
+        </w:r>
+        <w:r>
+          <w:rPr>
+            <w:noProof/>
+            <w:lang w:eastAsia="en-AU"/>
+          </w:rPr>
+          <w:tab/>
+        </w:r>
+        <w:r>
+          <w:rPr>
+            <w:rStyle w:val="Hyperlink"/>
+            <w:noProof/>
+          </w:rPr>
+          <w:t>Background</w:t>
+        </w:r>
+        <w:r>
+          <w:rPr>
+            <w:noProof/>
+            <w:webHidden/>
+          </w:rPr>
+          <w:tab/>
+        </w:r>
+        <w:r>
+          <w:rPr>
+            <w:noProof/>
+            <w:webHidden/>
+          </w:rPr>
+          <w:fldChar w:fldCharType="begin"/>
+        </w:r>
+        <w:r>
+          <w:rPr>
+            <w:noProof/>
+            <w:webHidden/>
+          </w:rPr>
+          <w:instrText xml:space="preserve"> PAGEREF _Toc112937410 \h </w:instrText>
+        </w:r>
+        <w:r>
+          <w:rPr>
+            <w:noProof/>
+            <w:webHidden/>
+          </w:rPr>
+        </w:r>
+        <w:r>
+          <w:rPr>
+            <w:noProof/>
+            <w:webHidden/>
+          </w:rPr>
+          <w:fldChar w:fldCharType="separate"/>
+        </w:r>
+        <w:r>
+          <w:rPr>
+            <w:noProof/>
+            <w:webHidden/>
+          </w:rPr>
+          <w:t>3</w:t>
+        </w:r>
+        <w:r>
+          <w:rPr>
+            <w:noProof/>
+            <w:webHidden/>
+          </w:rPr>
+          <w:fldChar w:fldCharType="end"/>
+        </w:r>
+      </w:hyperlink>
+    </w:p>
+    <w:p>
+      <w:pPr>
+        <w:pStyle w:val="TOC2"/>
+        <w:tabs>
+          <w:tab w:val="left" w:pos="880"/>
+          <w:tab w:val="right" w:pos="9016"/>
+        </w:tabs>
+        <w:rPr>
+          <w:noProof/>
+          <w:lang w:eastAsia="en-AU"/>
+        </w:rPr>
+      </w:pPr>
+      <w:hyperlink w:anchor="_Toc112937411" w:history="1">
+        <w:r>
+          <w:rPr>
+            <w:rStyle w:val="Hyperlink"/>
+            <w:noProof/>
+          </w:rPr>
+          <w:t>1.2</w:t>
+        </w:r>
+        <w:r>
+          <w:rPr>
+            <w:noProof/>
+            <w:lang w:eastAsia="en-AU"/>
+          </w:rPr>
+          <w:tab/>
+        </w:r>
+        <w:r>
+          <w:rPr>
+            <w:rStyle w:val="Hyperlink"/>
+            <w:noProof/>
+          </w:rPr>
+          <w:t>Scope</w:t>
+        </w:r>
+        <w:r>
+          <w:rPr>
+            <w:noProof/>
+            <w:webHidden/>
+          </w:rPr>
+          <w:tab/>
+        </w:r>
+        <w:r>
+          <w:rPr>
+            <w:noProof/>
+            <w:webHidden/>
+          </w:rPr>
+          <w:fldChar w:fldCharType="begin"/>
+        </w:r>
+        <w:r>
+          <w:rPr>
+            <w:noProof/>
+            <w:webHidden/>
+          </w:rPr>
+          <w:instrText xml:space="preserve"> PAGEREF _Toc112937411 \h </w:instrText>
+        </w:r>
+        <w:r>
+          <w:rPr>
+            <w:noProof/>
+            <w:webHidden/>
+          </w:rPr>
+        </w:r>
+        <w:r>
+          <w:rPr>
+            <w:noProof/>
+            <w:webHidden/>
+          </w:rPr>
+          <w:fldChar w:fldCharType="separate"/>
+        </w:r>
+        <w:r>
+          <w:rPr>
+            <w:noProof/>
+            <w:webHidden/>
+          </w:rPr>
+          <w:t>3</w:t>
+        </w:r>
+        <w:r>
+          <w:rPr>
+            <w:noProof/>
+            <w:webHidden/>
+          </w:rPr>
+          <w:fldChar w:fldCharType="end"/>
+        </w:r>
+      </w:hyperlink>
+    </w:p>
+    <w:p>
+      <w:pPr>
+        <w:pStyle w:val="TOC2"/>
+        <w:tabs>
+          <w:tab w:val="left" w:pos="880"/>
+          <w:tab w:val="right" w:pos="9016"/>
+        </w:tabs>
+        <w:rPr>
+          <w:noProof/>
+          <w:lang w:eastAsia="en-AU"/>
+        </w:rPr>
+      </w:pPr>
+      <w:hyperlink w:anchor="_Toc112937412" w:history="1">
+        <w:r>
+          <w:rPr>
+            <w:rStyle w:val="Hyperlink"/>
+            <w:noProof/>
+          </w:rPr>
+          <w:t>1.3</w:t>
+        </w:r>
+        <w:r>
+          <w:rPr>
+            <w:noProof/>
+            <w:lang w:eastAsia="en-AU"/>
+          </w:rPr>
+          <w:tab/>
+        </w:r>
+        <w:r>
+          <w:rPr>
+            <w:rStyle w:val="Hyperlink"/>
+            <w:noProof/>
+          </w:rPr>
+          <w:t>Document contents</w:t>
+        </w:r>
+        <w:r>
+          <w:rPr>
+            <w:noProof/>
+            <w:webHidden/>
+          </w:rPr>
+          <w:tab/>
+        </w:r>
+        <w:r>
+          <w:rPr>
+            <w:noProof/>
+            <w:webHidden/>
+          </w:rPr>
+          <w:fldChar w:fldCharType="begin"/>
+        </w:r>
+        <w:r>
+          <w:rPr>
+            <w:noProof/>
+            <w:webHidden/>
+          </w:rPr>
+          <w:instrText xml:space="preserve"> PAGEREF _Toc112937412 \h </w:instrText>
+        </w:r>
+        <w:r>
+          <w:rPr>
+            <w:noProof/>
+            <w:webHidden/>
+          </w:rPr>
+        </w:r>
+        <w:r>
+          <w:rPr>
+            <w:noProof/>
+            <w:webHidden/>
+          </w:rPr>
+          <w:fldChar w:fldCharType="separate"/>
+        </w:r>
+        <w:r>
+          <w:rPr>
+            <w:noProof/>
+            <w:webHidden/>
+          </w:rPr>
+          <w:t>3</w:t>
+        </w:r>
+        <w:r>
+          <w:rPr>
+            <w:noProof/>
+            <w:webHidden/>
+          </w:rPr>
+          <w:fldChar w:fldCharType="end"/>
+        </w:r>
+      </w:hyperlink>
+    </w:p>
+    <w:p>
+      <w:pPr>
+        <w:pStyle w:val="TOC1"/>
+        <w:tabs>
+          <w:tab w:val="left" w:pos="660"/>
+          <w:tab w:val="right" w:pos="9016"/>
+        </w:tabs>
+        <w:rPr>
+          <w:noProof/>
+          <w:lang w:eastAsia="en-AU"/>
+        </w:rPr>
+      </w:pPr>
+      <w:hyperlink w:anchor="_Toc112937413" w:history="1">
+        <w:r>
+          <w:rPr>
+            <w:rStyle w:val="Hyperlink"/>
+            <w:noProof/>
+          </w:rPr>
+          <w:t>2.0</w:t>
+        </w:r>
+        <w:r>
+          <w:rPr>
+            <w:noProof/>
+            <w:lang w:eastAsia="en-AU"/>
+          </w:rPr>
+          <w:tab/>
+        </w:r>
+        <w:r>
+          <w:rPr>
+            <w:rStyle w:val="Hyperlink"/>
+            <w:noProof/>
+          </w:rPr>
+          <w:t>Work Breakdown Structure</w:t>
+        </w:r>
+        <w:r>
+          <w:rPr>
+            <w:noProof/>
+            <w:webHidden/>
+          </w:rPr>
+          <w:tab/>
+        </w:r>
+        <w:r>
+          <w:rPr>
+            <w:noProof/>
+            <w:webHidden/>
+          </w:rPr>
+          <w:fldChar w:fldCharType="begin"/>
+        </w:r>
+        <w:r>
+          <w:rPr>
+            <w:noProof/>
+            <w:webHidden/>
+          </w:rPr>
+          <w:instrText xml:space="preserve"> PAGEREF _Toc112937413 \h </w:instrText>
+        </w:r>
+        <w:r>
+          <w:rPr>
+            <w:noProof/>
+            <w:webHidden/>
+          </w:rPr>
+        </w:r>
+        <w:r>
+          <w:rPr>
+            <w:noProof/>
+            <w:webHidden/>
+          </w:rPr>
+          <w:fldChar w:fldCharType="separate"/>
+        </w:r>
+        <w:r>
+          <w:rPr>
+            <w:noProof/>
+            <w:webHidden/>
+          </w:rPr>
+          <w:t>5</w:t>
+        </w:r>
+        <w:r>
+          <w:rPr>
+            <w:noProof/>
+            <w:webHidden/>
+          </w:rPr>
+          <w:fldChar w:fldCharType="end"/>
+        </w:r>
+      </w:hyperlink>
+    </w:p>
+    <w:p>
+      <w:pPr>
+        <w:pStyle w:val="TOC1"/>
+        <w:tabs>
+          <w:tab w:val="left" w:pos="660"/>
+          <w:tab w:val="right" w:pos="9016"/>
+        </w:tabs>
+        <w:rPr>
+          <w:noProof/>
+          <w:lang w:eastAsia="en-AU"/>
+        </w:rPr>
+      </w:pPr>
+      <w:hyperlink w:anchor="_Toc112937414" w:history="1">
+        <w:r>
+          <w:rPr>
+            <w:rStyle w:val="Hyperlink"/>
+            <w:noProof/>
+          </w:rPr>
+          <w:t>3.0</w:t>
+        </w:r>
+        <w:r>
+          <w:rPr>
+            <w:noProof/>
+            <w:lang w:eastAsia="en-AU"/>
+          </w:rPr>
+          <w:tab/>
+        </w:r>
+        <w:r>
+          <w:rPr>
+            <w:rStyle w:val="Hyperlink"/>
+            <w:noProof/>
+          </w:rPr>
+          <w:t>Activity Definition &amp; Estimation</w:t>
+        </w:r>
+        <w:r>
+          <w:rPr>
+            <w:noProof/>
+            <w:webHidden/>
+          </w:rPr>
+          <w:tab/>
+        </w:r>
+        <w:r>
+          <w:rPr>
+            <w:noProof/>
+            <w:webHidden/>
+          </w:rPr>
+          <w:fldChar w:fldCharType="begin"/>
+        </w:r>
+        <w:r>
+          <w:rPr>
+            <w:noProof/>
+            <w:webHidden/>
+          </w:rPr>
+          <w:instrText xml:space="preserve"> PAGEREF _Toc112937414 \h </w:instrText>
+        </w:r>
+        <w:r>
+          <w:rPr>
+            <w:noProof/>
+            <w:webHidden/>
+          </w:rPr>
+        </w:r>
+        <w:r>
+          <w:rPr>
+            <w:noProof/>
+            <w:webHidden/>
+          </w:rPr>
+          <w:fldChar w:fldCharType="separate"/>
+        </w:r>
+        <w:r>
+          <w:rPr>
+            <w:noProof/>
+            <w:webHidden/>
+          </w:rPr>
+          <w:t>6</w:t>
+        </w:r>
+        <w:r>
+          <w:rPr>
+            <w:noProof/>
+            <w:webHidden/>
+          </w:rPr>
+          <w:fldChar w:fldCharType="end"/>
+        </w:r>
+      </w:hyperlink>
+    </w:p>
+    <w:p>
+      <w:pPr>
+        <w:pStyle w:val="TOC1"/>
+        <w:tabs>
+          <w:tab w:val="left" w:pos="660"/>
+          <w:tab w:val="right" w:pos="9016"/>
+        </w:tabs>
+        <w:rPr>
+          <w:noProof/>
+          <w:lang w:eastAsia="en-AU"/>
+        </w:rPr>
+      </w:pPr>
+      <w:hyperlink w:anchor="_Toc112937415" w:history="1">
+        <w:r>
+          <w:rPr>
+            <w:rStyle w:val="Hyperlink"/>
+            <w:noProof/>
+          </w:rPr>
+          <w:t>4.0</w:t>
+        </w:r>
+        <w:r>
+          <w:rPr>
+            <w:noProof/>
+            <w:lang w:eastAsia="en-AU"/>
+          </w:rPr>
+          <w:tab/>
+        </w:r>
+        <w:r>
+          <w:rPr>
+            <w:rStyle w:val="Hyperlink"/>
+            <w:noProof/>
+          </w:rPr>
+          <w:t>Gantt Chart</w:t>
+        </w:r>
+        <w:r>
+          <w:rPr>
+            <w:noProof/>
+            <w:webHidden/>
+          </w:rPr>
+          <w:tab/>
+        </w:r>
+        <w:r>
+          <w:rPr>
+            <w:noProof/>
+            <w:webHidden/>
+          </w:rPr>
+          <w:fldChar w:fldCharType="begin"/>
+        </w:r>
+        <w:r>
+          <w:rPr>
+            <w:noProof/>
+            <w:webHidden/>
+          </w:rPr>
+          <w:instrText xml:space="preserve"> PAGEREF _Toc112937415 \h </w:instrText>
+        </w:r>
+        <w:r>
+          <w:rPr>
+            <w:noProof/>
+            <w:webHidden/>
+          </w:rPr>
+        </w:r>
+        <w:r>
+          <w:rPr>
+            <w:noProof/>
+            <w:webHidden/>
+          </w:rPr>
+          <w:fldChar w:fldCharType="separate"/>
+        </w:r>
+        <w:r>
+          <w:rPr>
+            <w:noProof/>
+            <w:webHidden/>
+          </w:rPr>
+          <w:t>7</w:t>
+        </w:r>
+        <w:r>
+          <w:rPr>
+            <w:noProof/>
+            <w:webHidden/>
+          </w:rPr>
+          <w:fldChar w:fldCharType="end"/>
+        </w:r>
+      </w:hyperlink>
     </w:p>
     <w:p>
       <w:pPr>
@@ -91,359 +683,6 @@
         </w:rPr>
       </w:pPr>
       <w:r>
-        <w:fldChar w:fldCharType="begin"/>
-      </w:r>
-      <w:r>
-        <w:instrText>TOC \o "1-3" \h \z \u</w:instrText>
-      </w:r>
-      <w:r>
-        <w:fldChar w:fldCharType="separate"/>
-      </w:r>
-      <w:hyperlink w:anchor="_Toc1401276326">
-        <w:r>
-          <w:rPr>
-            <w:rStyle w:val="Hyperlink"/>
-          </w:rPr>
-          <w:t>1.0</w:t>
-        </w:r>
-        <w:r>
-          <w:tab/>
-        </w:r>
-        <w:r>
-          <w:rPr>
-            <w:rStyle w:val="Hyperlink"/>
-          </w:rPr>
-          <w:t>Introduction</w:t>
-        </w:r>
-        <w:r>
-          <w:tab/>
-        </w:r>
-        <w:r>
-          <w:fldChar w:fldCharType="begin"/>
-        </w:r>
-        <w:r>
-          <w:instrText>PAGEREF _Toc1401276326 \h</w:instrText>
-        </w:r>
-        <w:r>
-          <w:fldChar w:fldCharType="separate"/>
-        </w:r>
-        <w:r>
-          <w:rPr>
-            <w:rStyle w:val="Hyperlink"/>
-          </w:rPr>
-          <w:t>2</w:t>
-        </w:r>
-        <w:r>
-          <w:fldChar w:fldCharType="end"/>
-        </w:r>
-      </w:hyperlink>
-    </w:p>
-    <w:p>
-      <w:pPr>
-        <w:pStyle w:val="TOC2"/>
-        <w:tabs>
-          <w:tab w:val="right" w:leader="dot" w:pos="9015"/>
-          <w:tab w:val="left" w:pos="660"/>
-        </w:tabs>
-        <w:rPr>
-          <w:noProof/>
-          <w:lang w:eastAsia="en-AU"/>
-        </w:rPr>
-      </w:pPr>
-      <w:hyperlink w:anchor="_Toc264414305">
-        <w:r>
-          <w:rPr>
-            <w:rStyle w:val="Hyperlink"/>
-          </w:rPr>
-          <w:t>1.1</w:t>
-        </w:r>
-        <w:r>
-          <w:tab/>
-        </w:r>
-        <w:r>
-          <w:rPr>
-            <w:rStyle w:val="Hyperlink"/>
-          </w:rPr>
-          <w:t>Background</w:t>
-        </w:r>
-        <w:r>
-          <w:tab/>
-        </w:r>
-        <w:r>
-          <w:fldChar w:fldCharType="begin"/>
-        </w:r>
-        <w:r>
-          <w:instrText>PAGEREF _Toc264414305 \h</w:instrText>
-        </w:r>
-        <w:r>
-          <w:fldChar w:fldCharType="separate"/>
-        </w:r>
-        <w:r>
-          <w:rPr>
-            <w:rStyle w:val="Hyperlink"/>
-          </w:rPr>
-          <w:t>3</w:t>
-        </w:r>
-        <w:r>
-          <w:fldChar w:fldCharType="end"/>
-        </w:r>
-      </w:hyperlink>
-    </w:p>
-    <w:p>
-      <w:pPr>
-        <w:pStyle w:val="TOC2"/>
-        <w:tabs>
-          <w:tab w:val="right" w:leader="dot" w:pos="9015"/>
-          <w:tab w:val="left" w:pos="660"/>
-        </w:tabs>
-        <w:rPr>
-          <w:noProof/>
-          <w:lang w:eastAsia="en-AU"/>
-        </w:rPr>
-      </w:pPr>
-      <w:hyperlink w:anchor="_Toc808747578">
-        <w:r>
-          <w:rPr>
-            <w:rStyle w:val="Hyperlink"/>
-          </w:rPr>
-          <w:t>1.2</w:t>
-        </w:r>
-        <w:r>
-          <w:tab/>
-        </w:r>
-        <w:r>
-          <w:rPr>
-            <w:rStyle w:val="Hyperlink"/>
-          </w:rPr>
-          <w:t>Scope</w:t>
-        </w:r>
-        <w:r>
-          <w:tab/>
-        </w:r>
-        <w:r>
-          <w:fldChar w:fldCharType="begin"/>
-        </w:r>
-        <w:r>
-          <w:instrText>PAGEREF _Toc808747578 \h</w:instrText>
-        </w:r>
-        <w:r>
-          <w:fldChar w:fldCharType="separate"/>
-        </w:r>
-        <w:r>
-          <w:rPr>
-            <w:rStyle w:val="Hyperlink"/>
-          </w:rPr>
-          <w:t>3</w:t>
-        </w:r>
-        <w:r>
-          <w:fldChar w:fldCharType="end"/>
-        </w:r>
-      </w:hyperlink>
-    </w:p>
-    <w:p>
-      <w:pPr>
-        <w:pStyle w:val="TOC2"/>
-        <w:tabs>
-          <w:tab w:val="right" w:leader="dot" w:pos="9015"/>
-          <w:tab w:val="left" w:pos="660"/>
-        </w:tabs>
-        <w:rPr>
-          <w:noProof/>
-          <w:lang w:eastAsia="en-AU"/>
-        </w:rPr>
-      </w:pPr>
-      <w:hyperlink w:anchor="_Toc1292057273">
-        <w:r>
-          <w:rPr>
-            <w:rStyle w:val="Hyperlink"/>
-          </w:rPr>
-          <w:t>1.3</w:t>
-        </w:r>
-        <w:r>
-          <w:tab/>
-        </w:r>
-        <w:r>
-          <w:rPr>
-            <w:rStyle w:val="Hyperlink"/>
-          </w:rPr>
-          <w:t>Document contents</w:t>
-        </w:r>
-        <w:r>
-          <w:tab/>
-        </w:r>
-        <w:r>
-          <w:fldChar w:fldCharType="begin"/>
-        </w:r>
-        <w:r>
-          <w:instrText>PAGEREF _Toc1292057273 \h</w:instrText>
-        </w:r>
-        <w:r>
-          <w:fldChar w:fldCharType="separate"/>
-        </w:r>
-        <w:r>
-          <w:rPr>
-            <w:rStyle w:val="Hyperlink"/>
-          </w:rPr>
-          <w:t>4</w:t>
-        </w:r>
-        <w:r>
-          <w:fldChar w:fldCharType="end"/>
-        </w:r>
-      </w:hyperlink>
-    </w:p>
-    <w:p>
-      <w:pPr>
-        <w:pStyle w:val="TOC1"/>
-        <w:tabs>
-          <w:tab w:val="right" w:leader="dot" w:pos="9015"/>
-          <w:tab w:val="left" w:pos="435"/>
-        </w:tabs>
-        <w:rPr>
-          <w:noProof/>
-          <w:lang w:eastAsia="en-AU"/>
-        </w:rPr>
-      </w:pPr>
-      <w:hyperlink w:anchor="_Toc1883679709">
-        <w:r>
-          <w:rPr>
-            <w:rStyle w:val="Hyperlink"/>
-          </w:rPr>
-          <w:t>2.0</w:t>
-        </w:r>
-        <w:r>
-          <w:tab/>
-        </w:r>
-        <w:r>
-          <w:rPr>
-            <w:rStyle w:val="Hyperlink"/>
-          </w:rPr>
-          <w:t>Work Breakdown Structure</w:t>
-        </w:r>
-        <w:r>
-          <w:tab/>
-        </w:r>
-        <w:r>
-          <w:fldChar w:fldCharType="begin"/>
-        </w:r>
-        <w:r>
-          <w:instrText>PAGEREF _Toc1883679709 \h</w:instrText>
-        </w:r>
-        <w:r>
-          <w:fldChar w:fldCharType="separate"/>
-        </w:r>
-        <w:r>
-          <w:rPr>
-            <w:rStyle w:val="Hyperlink"/>
-          </w:rPr>
-          <w:t>4</w:t>
-        </w:r>
-        <w:r>
-          <w:fldChar w:fldCharType="end"/>
-        </w:r>
-      </w:hyperlink>
-    </w:p>
-    <w:p>
-      <w:pPr>
-        <w:pStyle w:val="TOC1"/>
-        <w:tabs>
-          <w:tab w:val="right" w:leader="dot" w:pos="9015"/>
-          <w:tab w:val="left" w:pos="435"/>
-        </w:tabs>
-        <w:rPr>
-          <w:noProof/>
-          <w:lang w:eastAsia="en-AU"/>
-        </w:rPr>
-      </w:pPr>
-      <w:hyperlink w:anchor="_Toc165954078">
-        <w:r>
-          <w:rPr>
-            <w:rStyle w:val="Hyperlink"/>
-          </w:rPr>
-          <w:t>3.0</w:t>
-        </w:r>
-        <w:r>
-          <w:tab/>
-        </w:r>
-        <w:r>
-          <w:rPr>
-            <w:rStyle w:val="Hyperlink"/>
-          </w:rPr>
-          <w:t>Activity Definition &amp; Estimation</w:t>
-        </w:r>
-        <w:r>
-          <w:tab/>
-        </w:r>
-        <w:r>
-          <w:fldChar w:fldCharType="begin"/>
-        </w:r>
-        <w:r>
-          <w:instrText>PAGEREF _Toc165954078 \h</w:instrText>
-        </w:r>
-        <w:r>
-          <w:fldChar w:fldCharType="separate"/>
-        </w:r>
-        <w:r>
-          <w:rPr>
-            <w:rStyle w:val="Hyperlink"/>
-          </w:rPr>
-          <w:t>5</w:t>
-        </w:r>
-        <w:r>
-          <w:fldChar w:fldCharType="end"/>
-        </w:r>
-      </w:hyperlink>
-    </w:p>
-    <w:p>
-      <w:pPr>
-        <w:pStyle w:val="TOC1"/>
-        <w:tabs>
-          <w:tab w:val="right" w:leader="dot" w:pos="9015"/>
-          <w:tab w:val="left" w:pos="435"/>
-        </w:tabs>
-        <w:rPr>
-          <w:noProof/>
-          <w:lang w:eastAsia="en-AU"/>
-        </w:rPr>
-      </w:pPr>
-      <w:hyperlink w:anchor="_Toc311247698">
-        <w:r>
-          <w:rPr>
-            <w:rStyle w:val="Hyperlink"/>
-          </w:rPr>
-          <w:t>4.0</w:t>
-        </w:r>
-        <w:r>
-          <w:tab/>
-        </w:r>
-        <w:r>
-          <w:rPr>
-            <w:rStyle w:val="Hyperlink"/>
-          </w:rPr>
-          <w:t>Gantt Chart</w:t>
-        </w:r>
-        <w:r>
-          <w:tab/>
-        </w:r>
-        <w:r>
-          <w:fldChar w:fldCharType="begin"/>
-        </w:r>
-        <w:r>
-          <w:instrText>PAGEREF _Toc311247698 \h</w:instrText>
-        </w:r>
-        <w:r>
-          <w:fldChar w:fldCharType="separate"/>
-        </w:r>
-        <w:r>
-          <w:rPr>
-            <w:rStyle w:val="Hyperlink"/>
-          </w:rPr>
-          <w:t>6</w:t>
-        </w:r>
-        <w:r>
-          <w:fldChar w:fldCharType="end"/>
-        </w:r>
-      </w:hyperlink>
-      <w:r>
         <w:fldChar w:fldCharType="end"/>
       </w:r>
     </w:p>
@@ -464,7 +703,7 @@
           <w:numId w:val="2"/>
         </w:numPr>
       </w:pPr>
-      <w:bookmarkStart w:id="0" w:name="_Toc1401276326"/>
+      <w:bookmarkStart w:id="0" w:name="_Toc112937409"/>
       <w:r>
         <w:lastRenderedPageBreak/>
         <w:t>Introduction</w:t>
@@ -479,7 +718,7 @@
           <w:numId w:val="2"/>
         </w:numPr>
       </w:pPr>
-      <w:bookmarkStart w:id="1" w:name="_Toc264414305"/>
+      <w:bookmarkStart w:id="1" w:name="_Toc112937410"/>
       <w:r>
         <w:t>Background</w:t>
       </w:r>
@@ -705,7 +944,7 @@
           <w:numId w:val="2"/>
         </w:numPr>
       </w:pPr>
-      <w:bookmarkStart w:id="2" w:name="_Toc808747578"/>
+      <w:bookmarkStart w:id="2" w:name="_Toc112937411"/>
       <w:r>
         <w:t>Scope</w:t>
       </w:r>
@@ -1059,7 +1298,7 @@
           <w:numId w:val="2"/>
         </w:numPr>
       </w:pPr>
-      <w:bookmarkStart w:id="4" w:name="_Toc1292057273"/>
+      <w:bookmarkStart w:id="4" w:name="_Toc112937412"/>
       <w:r>
         <w:t>Document contents</w:t>
       </w:r>
@@ -1292,43 +1531,14 @@
     </w:p>
     <w:p>
       <w:pPr>
-        <w:ind w:firstLine="720"/>
-        <w:rPr>
-          <w:rFonts w:ascii="Calibri" w:eastAsia="Calibri" w:hAnsi="Calibri" w:cs="Calibri"/>
-          <w:color w:val="000000" w:themeColor="text1"/>
-        </w:rPr>
-      </w:pPr>
-    </w:p>
-    <w:p>
-      <w:pPr>
-        <w:ind w:firstLine="720"/>
-        <w:rPr>
-          <w:rFonts w:ascii="Calibri" w:eastAsia="Calibri" w:hAnsi="Calibri" w:cs="Calibri"/>
-          <w:color w:val="000000" w:themeColor="text1"/>
-        </w:rPr>
-      </w:pPr>
-    </w:p>
-    <w:p>
-      <w:pPr>
-        <w:ind w:firstLine="720"/>
-        <w:rPr>
-          <w:rFonts w:ascii="Calibri" w:eastAsia="Calibri" w:hAnsi="Calibri" w:cs="Calibri"/>
-          <w:color w:val="000000" w:themeColor="text1"/>
-        </w:rPr>
-      </w:pPr>
-    </w:p>
-    <w:p>
-      <w:pPr>
-        <w:ind w:firstLine="720"/>
-        <w:rPr>
-          <w:rFonts w:ascii="Calibri" w:eastAsia="Calibri" w:hAnsi="Calibri" w:cs="Calibri"/>
-          <w:color w:val="000000" w:themeColor="text1"/>
-        </w:rPr>
-      </w:pPr>
-    </w:p>
-    <w:p>
-      <w:pPr>
-        <w:ind w:firstLine="720"/>
+        <w:rPr>
+          <w:rFonts w:ascii="Calibri" w:eastAsia="Calibri" w:hAnsi="Calibri" w:cs="Calibri"/>
+          <w:color w:val="000000" w:themeColor="text1"/>
+        </w:rPr>
+      </w:pPr>
+    </w:p>
+    <w:p>
+      <w:pPr>
         <w:rPr>
           <w:rFonts w:ascii="Calibri" w:eastAsia="Calibri" w:hAnsi="Calibri" w:cs="Calibri"/>
           <w:color w:val="000000" w:themeColor="text1"/>
@@ -1350,7 +1560,7 @@
           <w:numId w:val="2"/>
         </w:numPr>
       </w:pPr>
-      <w:bookmarkStart w:id="5" w:name="_Toc1883679709"/>
+      <w:bookmarkStart w:id="5" w:name="_Toc112937413"/>
       <w:r>
         <w:lastRenderedPageBreak/>
         <w:t>Work Breakdown Structure</w:t>
@@ -1505,7 +1715,7 @@
           <w:numId w:val="2"/>
         </w:numPr>
       </w:pPr>
-      <w:bookmarkStart w:id="6" w:name="_Toc165954078"/>
+      <w:bookmarkStart w:id="6" w:name="_Toc112937414"/>
       <w:r>
         <w:lastRenderedPageBreak/>
         <w:t>Activity Definition</w:t>
@@ -1517,8 +1727,1309 @@
     </w:p>
     <w:p>
       <w:pPr>
-        <w:pStyle w:val="ListParagraph"/>
-      </w:pPr>
+        <w:ind w:left="432"/>
+      </w:pPr>
+      <w:r>
+        <w:t xml:space="preserve">The following highlights </w:t>
+      </w:r>
+      <w:r>
+        <w:t xml:space="preserve">the tasks within </w:t>
+      </w:r>
+      <w:r>
+        <w:t xml:space="preserve">each section of the work breakdown structure, </w:t>
+      </w:r>
+      <w:r>
+        <w:t>the information is organised by title, allocated time to complete in working days followed by the definition.</w:t>
+      </w:r>
+    </w:p>
+    <w:p>
+      <w:pPr>
+        <w:pStyle w:val="Heading3"/>
+      </w:pPr>
+      <w:r>
+        <w:t>Preparation:</w:t>
+      </w:r>
+    </w:p>
+    <w:p>
+      <w:r>
+        <w:rPr>
+          <w:rFonts w:ascii="Helvetica" w:hAnsi="Helvetica" w:cs="Helvetica"/>
+          <w:color w:val="000000"/>
+          <w:sz w:val="18"/>
+          <w:szCs w:val="18"/>
+          <w:shd w:val="clear" w:color="auto" w:fill="F8F9FA"/>
+        </w:rPr>
+        <w:t>Meet Team</w:t>
+      </w:r>
+      <w:r>
+        <w:rPr>
+          <w:rFonts w:ascii="Helvetica" w:hAnsi="Helvetica" w:cs="Helvetica"/>
+          <w:color w:val="000000"/>
+          <w:sz w:val="18"/>
+          <w:szCs w:val="18"/>
+          <w:shd w:val="clear" w:color="auto" w:fill="F8F9FA"/>
+        </w:rPr>
+        <w:t xml:space="preserve">: </w:t>
+      </w:r>
+      <w:proofErr w:type="gramStart"/>
+      <w:r>
+        <w:rPr>
+          <w:rFonts w:ascii="Helvetica" w:hAnsi="Helvetica" w:cs="Helvetica"/>
+          <w:color w:val="000000"/>
+          <w:sz w:val="18"/>
+          <w:szCs w:val="18"/>
+          <w:shd w:val="clear" w:color="auto" w:fill="F8F9FA"/>
+        </w:rPr>
+        <w:t>1 :</w:t>
+      </w:r>
+      <w:proofErr w:type="gramEnd"/>
+      <w:r>
+        <w:rPr>
+          <w:rFonts w:ascii="Helvetica" w:hAnsi="Helvetica" w:cs="Helvetica"/>
+          <w:color w:val="000000"/>
+          <w:sz w:val="18"/>
+          <w:szCs w:val="18"/>
+          <w:shd w:val="clear" w:color="auto" w:fill="F8F9FA"/>
+        </w:rPr>
+        <w:t xml:space="preserve"> </w:t>
+      </w:r>
+    </w:p>
+    <w:p>
+      <w:pPr>
+        <w:rPr>
+          <w:rFonts w:ascii="Helvetica" w:hAnsi="Helvetica" w:cs="Helvetica"/>
+          <w:color w:val="000000"/>
+          <w:sz w:val="18"/>
+          <w:szCs w:val="18"/>
+          <w:shd w:val="clear" w:color="auto" w:fill="F8F9FA"/>
+        </w:rPr>
+      </w:pPr>
+      <w:r>
+        <w:rPr>
+          <w:rFonts w:ascii="Helvetica" w:hAnsi="Helvetica" w:cs="Helvetica"/>
+          <w:color w:val="000000"/>
+          <w:sz w:val="18"/>
+          <w:szCs w:val="18"/>
+          <w:shd w:val="clear" w:color="auto" w:fill="F8F9FA"/>
+        </w:rPr>
+        <w:t>Meeting to discuss/understand assessment:</w:t>
+      </w:r>
+      <w:r>
+        <w:rPr>
+          <w:rFonts w:ascii="Helvetica" w:hAnsi="Helvetica" w:cs="Helvetica"/>
+          <w:color w:val="000000"/>
+          <w:sz w:val="18"/>
+          <w:szCs w:val="18"/>
+          <w:shd w:val="clear" w:color="auto" w:fill="F8F9FA"/>
+        </w:rPr>
+        <w:t xml:space="preserve"> 1: </w:t>
+      </w:r>
+    </w:p>
+    <w:p>
+      <w:pPr>
+        <w:rPr>
+          <w:rFonts w:ascii="Helvetica" w:hAnsi="Helvetica" w:cs="Helvetica"/>
+          <w:color w:val="000000"/>
+          <w:sz w:val="18"/>
+          <w:szCs w:val="18"/>
+          <w:shd w:val="clear" w:color="auto" w:fill="F8F9FA"/>
+        </w:rPr>
+      </w:pPr>
+      <w:r>
+        <w:rPr>
+          <w:rFonts w:ascii="Helvetica" w:hAnsi="Helvetica" w:cs="Helvetica"/>
+          <w:color w:val="000000"/>
+          <w:sz w:val="18"/>
+          <w:szCs w:val="18"/>
+          <w:shd w:val="clear" w:color="auto" w:fill="F8F9FA"/>
+        </w:rPr>
+        <w:t>Assess team member's strengths:</w:t>
+      </w:r>
+      <w:r>
+        <w:rPr>
+          <w:rFonts w:ascii="Helvetica" w:hAnsi="Helvetica" w:cs="Helvetica"/>
+          <w:color w:val="000000"/>
+          <w:sz w:val="18"/>
+          <w:szCs w:val="18"/>
+          <w:shd w:val="clear" w:color="auto" w:fill="F8F9FA"/>
+        </w:rPr>
+        <w:t xml:space="preserve"> 1: </w:t>
+      </w:r>
+    </w:p>
+    <w:p>
+      <w:pPr>
+        <w:rPr>
+          <w:rFonts w:ascii="Helvetica" w:hAnsi="Helvetica" w:cs="Helvetica"/>
+          <w:color w:val="000000"/>
+          <w:sz w:val="18"/>
+          <w:szCs w:val="18"/>
+          <w:shd w:val="clear" w:color="auto" w:fill="F8F9FA"/>
+        </w:rPr>
+      </w:pPr>
+      <w:r>
+        <w:rPr>
+          <w:rFonts w:ascii="Helvetica" w:hAnsi="Helvetica" w:cs="Helvetica"/>
+          <w:color w:val="000000"/>
+          <w:sz w:val="18"/>
+          <w:szCs w:val="18"/>
+          <w:shd w:val="clear" w:color="auto" w:fill="F8F9FA"/>
+        </w:rPr>
+        <w:t>Organise available times for team members:</w:t>
+      </w:r>
+      <w:r>
+        <w:rPr>
+          <w:rFonts w:ascii="Helvetica" w:hAnsi="Helvetica" w:cs="Helvetica"/>
+          <w:color w:val="000000"/>
+          <w:sz w:val="18"/>
+          <w:szCs w:val="18"/>
+          <w:shd w:val="clear" w:color="auto" w:fill="F8F9FA"/>
+        </w:rPr>
+        <w:t xml:space="preserve"> 1: </w:t>
+      </w:r>
+    </w:p>
+    <w:p>
+      <w:r>
+        <w:rPr>
+          <w:rFonts w:ascii="Helvetica" w:hAnsi="Helvetica" w:cs="Helvetica"/>
+          <w:color w:val="000000"/>
+          <w:sz w:val="18"/>
+          <w:szCs w:val="18"/>
+          <w:shd w:val="clear" w:color="auto" w:fill="F8F9FA"/>
+        </w:rPr>
+        <w:t>Discuss ability to complete each dataset tasks:</w:t>
+      </w:r>
+      <w:r>
+        <w:rPr>
+          <w:rFonts w:ascii="Helvetica" w:hAnsi="Helvetica" w:cs="Helvetica"/>
+          <w:color w:val="000000"/>
+          <w:sz w:val="18"/>
+          <w:szCs w:val="18"/>
+          <w:shd w:val="clear" w:color="auto" w:fill="F8F9FA"/>
+        </w:rPr>
+        <w:t xml:space="preserve">1: </w:t>
+      </w:r>
+    </w:p>
+    <w:p>
+      <w:pPr>
+        <w:pStyle w:val="Heading3"/>
+      </w:pPr>
+      <w:r>
+        <w:t>Planning:</w:t>
+      </w:r>
+    </w:p>
+    <w:p>
+      <w:pPr>
+        <w:rPr>
+          <w:rFonts w:ascii="Helvetica" w:hAnsi="Helvetica" w:cs="Helvetica"/>
+          <w:color w:val="000000"/>
+          <w:sz w:val="18"/>
+          <w:szCs w:val="18"/>
+          <w:shd w:val="clear" w:color="auto" w:fill="F8F9FA"/>
+        </w:rPr>
+      </w:pPr>
+      <w:r>
+        <w:rPr>
+          <w:rFonts w:ascii="Helvetica" w:hAnsi="Helvetica" w:cs="Helvetica"/>
+          <w:color w:val="000000"/>
+          <w:sz w:val="18"/>
+          <w:szCs w:val="18"/>
+          <w:shd w:val="clear" w:color="auto" w:fill="F8F9FA"/>
+        </w:rPr>
+        <w:t>Select Dataset:</w:t>
+      </w:r>
+      <w:r>
+        <w:rPr>
+          <w:rFonts w:ascii="Helvetica" w:hAnsi="Helvetica" w:cs="Helvetica"/>
+          <w:color w:val="000000"/>
+          <w:sz w:val="18"/>
+          <w:szCs w:val="18"/>
+          <w:shd w:val="clear" w:color="auto" w:fill="F8F9FA"/>
+        </w:rPr>
+        <w:t xml:space="preserve"> 1: </w:t>
+      </w:r>
+    </w:p>
+    <w:p>
+      <w:pPr>
+        <w:rPr>
+          <w:rFonts w:ascii="Helvetica" w:hAnsi="Helvetica" w:cs="Helvetica"/>
+          <w:color w:val="000000"/>
+          <w:sz w:val="18"/>
+          <w:szCs w:val="18"/>
+          <w:shd w:val="clear" w:color="auto" w:fill="F8F9FA"/>
+        </w:rPr>
+      </w:pPr>
+      <w:r>
+        <w:rPr>
+          <w:rFonts w:ascii="Helvetica" w:hAnsi="Helvetica" w:cs="Helvetica"/>
+          <w:color w:val="000000"/>
+          <w:sz w:val="18"/>
+          <w:szCs w:val="18"/>
+          <w:shd w:val="clear" w:color="auto" w:fill="F8F9FA"/>
+        </w:rPr>
+        <w:t>Evaluate and Understand data and metadata:</w:t>
+      </w:r>
+      <w:r>
+        <w:rPr>
+          <w:rFonts w:ascii="Helvetica" w:hAnsi="Helvetica" w:cs="Helvetica"/>
+          <w:color w:val="000000"/>
+          <w:sz w:val="18"/>
+          <w:szCs w:val="18"/>
+          <w:shd w:val="clear" w:color="auto" w:fill="F8F9FA"/>
+        </w:rPr>
+        <w:t xml:space="preserve"> </w:t>
+      </w:r>
+      <w:r>
+        <w:rPr>
+          <w:rFonts w:ascii="Helvetica" w:hAnsi="Helvetica" w:cs="Helvetica"/>
+          <w:color w:val="000000"/>
+          <w:sz w:val="18"/>
+          <w:szCs w:val="18"/>
+          <w:shd w:val="clear" w:color="auto" w:fill="F8F9FA"/>
+        </w:rPr>
+        <w:t>2</w:t>
+      </w:r>
+      <w:r>
+        <w:rPr>
+          <w:rFonts w:ascii="Helvetica" w:hAnsi="Helvetica" w:cs="Helvetica"/>
+          <w:color w:val="000000"/>
+          <w:sz w:val="18"/>
+          <w:szCs w:val="18"/>
+          <w:shd w:val="clear" w:color="auto" w:fill="F8F9FA"/>
+        </w:rPr>
+        <w:t xml:space="preserve">: </w:t>
+      </w:r>
+    </w:p>
+    <w:p>
+      <w:pPr>
+        <w:rPr>
+          <w:rFonts w:ascii="Helvetica" w:hAnsi="Helvetica" w:cs="Helvetica"/>
+          <w:color w:val="000000"/>
+          <w:sz w:val="18"/>
+          <w:szCs w:val="18"/>
+          <w:shd w:val="clear" w:color="auto" w:fill="F8F9FA"/>
+        </w:rPr>
+      </w:pPr>
+      <w:r>
+        <w:rPr>
+          <w:rFonts w:ascii="Helvetica" w:hAnsi="Helvetica" w:cs="Helvetica"/>
+          <w:color w:val="000000"/>
+          <w:sz w:val="18"/>
+          <w:szCs w:val="18"/>
+          <w:shd w:val="clear" w:color="auto" w:fill="F8F9FA"/>
+        </w:rPr>
+        <w:t>Read/understand documentation for relevant libraries:</w:t>
+      </w:r>
+      <w:r>
+        <w:rPr>
+          <w:rFonts w:ascii="Helvetica" w:hAnsi="Helvetica" w:cs="Helvetica"/>
+          <w:color w:val="000000"/>
+          <w:sz w:val="18"/>
+          <w:szCs w:val="18"/>
+          <w:shd w:val="clear" w:color="auto" w:fill="F8F9FA"/>
+        </w:rPr>
+        <w:t xml:space="preserve"> </w:t>
+      </w:r>
+      <w:r>
+        <w:rPr>
+          <w:rFonts w:ascii="Helvetica" w:hAnsi="Helvetica" w:cs="Helvetica"/>
+          <w:color w:val="000000"/>
+          <w:sz w:val="18"/>
+          <w:szCs w:val="18"/>
+          <w:shd w:val="clear" w:color="auto" w:fill="F8F9FA"/>
+        </w:rPr>
+        <w:t>2</w:t>
+      </w:r>
+      <w:r>
+        <w:rPr>
+          <w:rFonts w:ascii="Helvetica" w:hAnsi="Helvetica" w:cs="Helvetica"/>
+          <w:color w:val="000000"/>
+          <w:sz w:val="18"/>
+          <w:szCs w:val="18"/>
+          <w:shd w:val="clear" w:color="auto" w:fill="F8F9FA"/>
+        </w:rPr>
+        <w:t xml:space="preserve">: </w:t>
+      </w:r>
+    </w:p>
+    <w:p>
+      <w:r>
+        <w:rPr>
+          <w:rFonts w:ascii="Helvetica" w:hAnsi="Helvetica" w:cs="Helvetica"/>
+          <w:color w:val="000000"/>
+          <w:sz w:val="18"/>
+          <w:szCs w:val="18"/>
+          <w:shd w:val="clear" w:color="auto" w:fill="F8F9FA"/>
+        </w:rPr>
+        <w:t>Assign tasks for each team member:</w:t>
+      </w:r>
+      <w:r>
+        <w:rPr>
+          <w:rFonts w:ascii="Helvetica" w:hAnsi="Helvetica" w:cs="Helvetica"/>
+          <w:color w:val="000000"/>
+          <w:sz w:val="18"/>
+          <w:szCs w:val="18"/>
+          <w:shd w:val="clear" w:color="auto" w:fill="F8F9FA"/>
+        </w:rPr>
+        <w:t xml:space="preserve">1: </w:t>
+      </w:r>
+    </w:p>
+    <w:p>
+      <w:pPr>
+        <w:pStyle w:val="Heading3"/>
+      </w:pPr>
+      <w:r>
+        <w:t>Project Plan Document:</w:t>
+      </w:r>
+    </w:p>
+    <w:p>
+      <w:pPr>
+        <w:rPr>
+          <w:rFonts w:ascii="Helvetica" w:hAnsi="Helvetica" w:cs="Helvetica"/>
+          <w:color w:val="000000"/>
+          <w:sz w:val="18"/>
+          <w:szCs w:val="18"/>
+          <w:shd w:val="clear" w:color="auto" w:fill="F8F9FA"/>
+        </w:rPr>
+      </w:pPr>
+      <w:r>
+        <w:rPr>
+          <w:rFonts w:ascii="Helvetica" w:hAnsi="Helvetica" w:cs="Helvetica"/>
+          <w:color w:val="000000"/>
+          <w:sz w:val="18"/>
+          <w:szCs w:val="18"/>
+          <w:shd w:val="clear" w:color="auto" w:fill="F8F9FA"/>
+        </w:rPr>
+        <w:t>Describe data background:</w:t>
+      </w:r>
+      <w:r>
+        <w:rPr>
+          <w:rFonts w:ascii="Helvetica" w:hAnsi="Helvetica" w:cs="Helvetica"/>
+          <w:color w:val="000000"/>
+          <w:sz w:val="18"/>
+          <w:szCs w:val="18"/>
+          <w:shd w:val="clear" w:color="auto" w:fill="F8F9FA"/>
+        </w:rPr>
+        <w:t xml:space="preserve"> </w:t>
+      </w:r>
+      <w:r>
+        <w:rPr>
+          <w:rFonts w:ascii="Helvetica" w:hAnsi="Helvetica" w:cs="Helvetica"/>
+          <w:color w:val="000000"/>
+          <w:sz w:val="18"/>
+          <w:szCs w:val="18"/>
+          <w:shd w:val="clear" w:color="auto" w:fill="F8F9FA"/>
+        </w:rPr>
+        <w:t>2</w:t>
+      </w:r>
+      <w:r>
+        <w:rPr>
+          <w:rFonts w:ascii="Helvetica" w:hAnsi="Helvetica" w:cs="Helvetica"/>
+          <w:color w:val="000000"/>
+          <w:sz w:val="18"/>
+          <w:szCs w:val="18"/>
+          <w:shd w:val="clear" w:color="auto" w:fill="F8F9FA"/>
+        </w:rPr>
+        <w:t xml:space="preserve">: </w:t>
+      </w:r>
+    </w:p>
+    <w:p>
+      <w:pPr>
+        <w:rPr>
+          <w:rFonts w:ascii="Helvetica" w:hAnsi="Helvetica" w:cs="Helvetica"/>
+          <w:color w:val="000000"/>
+          <w:sz w:val="18"/>
+          <w:szCs w:val="18"/>
+          <w:shd w:val="clear" w:color="auto" w:fill="F8F9FA"/>
+        </w:rPr>
+      </w:pPr>
+      <w:r>
+        <w:rPr>
+          <w:rFonts w:ascii="Helvetica" w:hAnsi="Helvetica" w:cs="Helvetica"/>
+          <w:color w:val="000000"/>
+          <w:sz w:val="18"/>
+          <w:szCs w:val="18"/>
+          <w:shd w:val="clear" w:color="auto" w:fill="F8F9FA"/>
+        </w:rPr>
+        <w:t>Describe project scope:</w:t>
+      </w:r>
+      <w:r>
+        <w:rPr>
+          <w:rFonts w:ascii="Helvetica" w:hAnsi="Helvetica" w:cs="Helvetica"/>
+          <w:color w:val="000000"/>
+          <w:sz w:val="18"/>
+          <w:szCs w:val="18"/>
+          <w:shd w:val="clear" w:color="auto" w:fill="F8F9FA"/>
+        </w:rPr>
+        <w:t xml:space="preserve"> 1: </w:t>
+      </w:r>
+    </w:p>
+    <w:p>
+      <w:pPr>
+        <w:rPr>
+          <w:rFonts w:ascii="Helvetica" w:hAnsi="Helvetica" w:cs="Helvetica"/>
+          <w:color w:val="000000"/>
+          <w:sz w:val="18"/>
+          <w:szCs w:val="18"/>
+          <w:shd w:val="clear" w:color="auto" w:fill="F8F9FA"/>
+        </w:rPr>
+      </w:pPr>
+      <w:r>
+        <w:rPr>
+          <w:rFonts w:ascii="Helvetica" w:hAnsi="Helvetica" w:cs="Helvetica"/>
+          <w:color w:val="000000"/>
+          <w:sz w:val="18"/>
+          <w:szCs w:val="18"/>
+          <w:shd w:val="clear" w:color="auto" w:fill="F8F9FA"/>
+        </w:rPr>
+        <w:t>Create work breakdown structure:</w:t>
+      </w:r>
+      <w:r>
+        <w:rPr>
+          <w:rFonts w:ascii="Helvetica" w:hAnsi="Helvetica" w:cs="Helvetica"/>
+          <w:color w:val="000000"/>
+          <w:sz w:val="18"/>
+          <w:szCs w:val="18"/>
+          <w:shd w:val="clear" w:color="auto" w:fill="F8F9FA"/>
+        </w:rPr>
+        <w:t xml:space="preserve"> </w:t>
+      </w:r>
+      <w:r>
+        <w:rPr>
+          <w:rFonts w:ascii="Helvetica" w:hAnsi="Helvetica" w:cs="Helvetica"/>
+          <w:color w:val="000000"/>
+          <w:sz w:val="18"/>
+          <w:szCs w:val="18"/>
+          <w:shd w:val="clear" w:color="auto" w:fill="F8F9FA"/>
+        </w:rPr>
+        <w:t>3:</w:t>
+      </w:r>
+      <w:r>
+        <w:rPr>
+          <w:rFonts w:ascii="Helvetica" w:hAnsi="Helvetica" w:cs="Helvetica"/>
+          <w:color w:val="000000"/>
+          <w:sz w:val="18"/>
+          <w:szCs w:val="18"/>
+          <w:shd w:val="clear" w:color="auto" w:fill="F8F9FA"/>
+        </w:rPr>
+        <w:t xml:space="preserve"> </w:t>
+      </w:r>
+    </w:p>
+    <w:p>
+      <w:pPr>
+        <w:rPr>
+          <w:rFonts w:ascii="Helvetica" w:hAnsi="Helvetica" w:cs="Helvetica"/>
+          <w:color w:val="000000"/>
+          <w:sz w:val="18"/>
+          <w:szCs w:val="18"/>
+          <w:shd w:val="clear" w:color="auto" w:fill="F8F9FA"/>
+        </w:rPr>
+      </w:pPr>
+      <w:r>
+        <w:rPr>
+          <w:rFonts w:ascii="Helvetica" w:hAnsi="Helvetica" w:cs="Helvetica"/>
+          <w:color w:val="000000"/>
+          <w:sz w:val="18"/>
+          <w:szCs w:val="18"/>
+          <w:shd w:val="clear" w:color="auto" w:fill="F8F9FA"/>
+        </w:rPr>
+        <w:t>Describe contents of rest of document:</w:t>
+      </w:r>
+      <w:r>
+        <w:rPr>
+          <w:rFonts w:ascii="Helvetica" w:hAnsi="Helvetica" w:cs="Helvetica"/>
+          <w:color w:val="000000"/>
+          <w:sz w:val="18"/>
+          <w:szCs w:val="18"/>
+          <w:shd w:val="clear" w:color="auto" w:fill="F8F9FA"/>
+        </w:rPr>
+        <w:t xml:space="preserve"> 1: </w:t>
+      </w:r>
+    </w:p>
+    <w:p>
+      <w:pPr>
+        <w:rPr>
+          <w:rFonts w:ascii="Helvetica" w:hAnsi="Helvetica" w:cs="Helvetica"/>
+          <w:color w:val="000000"/>
+          <w:sz w:val="18"/>
+          <w:szCs w:val="18"/>
+          <w:shd w:val="clear" w:color="auto" w:fill="F8F9FA"/>
+        </w:rPr>
+      </w:pPr>
+      <w:r>
+        <w:rPr>
+          <w:rFonts w:ascii="Helvetica" w:hAnsi="Helvetica" w:cs="Helvetica"/>
+          <w:color w:val="000000"/>
+          <w:sz w:val="18"/>
+          <w:szCs w:val="18"/>
+          <w:shd w:val="clear" w:color="auto" w:fill="F8F9FA"/>
+        </w:rPr>
+        <w:t>Create Activity definition and estimation:</w:t>
+      </w:r>
+      <w:r>
+        <w:rPr>
+          <w:rFonts w:ascii="Helvetica" w:hAnsi="Helvetica" w:cs="Helvetica"/>
+          <w:color w:val="000000"/>
+          <w:sz w:val="18"/>
+          <w:szCs w:val="18"/>
+          <w:shd w:val="clear" w:color="auto" w:fill="F8F9FA"/>
+        </w:rPr>
+        <w:t xml:space="preserve"> </w:t>
+      </w:r>
+      <w:r>
+        <w:rPr>
+          <w:rFonts w:ascii="Helvetica" w:hAnsi="Helvetica" w:cs="Helvetica"/>
+          <w:color w:val="000000"/>
+          <w:sz w:val="18"/>
+          <w:szCs w:val="18"/>
+          <w:shd w:val="clear" w:color="auto" w:fill="F8F9FA"/>
+        </w:rPr>
+        <w:t>2</w:t>
+      </w:r>
+      <w:r>
+        <w:rPr>
+          <w:rFonts w:ascii="Helvetica" w:hAnsi="Helvetica" w:cs="Helvetica"/>
+          <w:color w:val="000000"/>
+          <w:sz w:val="18"/>
+          <w:szCs w:val="18"/>
+          <w:shd w:val="clear" w:color="auto" w:fill="F8F9FA"/>
+        </w:rPr>
+        <w:t xml:space="preserve">: </w:t>
+      </w:r>
+    </w:p>
+    <w:p>
+      <w:r>
+        <w:rPr>
+          <w:rFonts w:ascii="Helvetica" w:hAnsi="Helvetica" w:cs="Helvetica"/>
+          <w:color w:val="000000"/>
+          <w:sz w:val="18"/>
+          <w:szCs w:val="18"/>
+          <w:shd w:val="clear" w:color="auto" w:fill="F8F9FA"/>
+        </w:rPr>
+        <w:t>Create Gantt Chart:</w:t>
+      </w:r>
+      <w:r>
+        <w:rPr>
+          <w:rFonts w:ascii="Helvetica" w:hAnsi="Helvetica" w:cs="Helvetica"/>
+          <w:color w:val="000000"/>
+          <w:sz w:val="18"/>
+          <w:szCs w:val="18"/>
+          <w:shd w:val="clear" w:color="auto" w:fill="F8F9FA"/>
+        </w:rPr>
+        <w:t xml:space="preserve"> </w:t>
+      </w:r>
+      <w:r>
+        <w:rPr>
+          <w:rFonts w:ascii="Helvetica" w:hAnsi="Helvetica" w:cs="Helvetica"/>
+          <w:color w:val="000000"/>
+          <w:sz w:val="18"/>
+          <w:szCs w:val="18"/>
+          <w:shd w:val="clear" w:color="auto" w:fill="F8F9FA"/>
+        </w:rPr>
+        <w:t>2</w:t>
+      </w:r>
+      <w:r>
+        <w:rPr>
+          <w:rFonts w:ascii="Helvetica" w:hAnsi="Helvetica" w:cs="Helvetica"/>
+          <w:color w:val="000000"/>
+          <w:sz w:val="18"/>
+          <w:szCs w:val="18"/>
+          <w:shd w:val="clear" w:color="auto" w:fill="F8F9FA"/>
+        </w:rPr>
+        <w:t xml:space="preserve">: </w:t>
+      </w:r>
+    </w:p>
+    <w:p>
+      <w:pPr>
+        <w:pStyle w:val="Heading3"/>
+      </w:pPr>
+      <w:r>
+        <w:t>Software Design Document:</w:t>
+      </w:r>
+    </w:p>
+    <w:p>
+      <w:pPr>
+        <w:rPr>
+          <w:rFonts w:ascii="Helvetica" w:hAnsi="Helvetica" w:cs="Helvetica"/>
+          <w:color w:val="000000"/>
+          <w:sz w:val="18"/>
+          <w:szCs w:val="18"/>
+          <w:shd w:val="clear" w:color="auto" w:fill="F8F9FA"/>
+        </w:rPr>
+      </w:pPr>
+      <w:r>
+        <w:rPr>
+          <w:rFonts w:ascii="Helvetica" w:hAnsi="Helvetica" w:cs="Helvetica"/>
+          <w:color w:val="000000"/>
+          <w:sz w:val="18"/>
+          <w:szCs w:val="18"/>
+          <w:shd w:val="clear" w:color="auto" w:fill="F8F9FA"/>
+        </w:rPr>
+        <w:t>Describe problem background:</w:t>
+      </w:r>
+      <w:r>
+        <w:rPr>
+          <w:rFonts w:ascii="Helvetica" w:hAnsi="Helvetica" w:cs="Helvetica"/>
+          <w:color w:val="000000"/>
+          <w:sz w:val="18"/>
+          <w:szCs w:val="18"/>
+          <w:shd w:val="clear" w:color="auto" w:fill="F8F9FA"/>
+        </w:rPr>
+        <w:t xml:space="preserve"> 1: </w:t>
+      </w:r>
+    </w:p>
+    <w:p>
+      <w:pPr>
+        <w:rPr>
+          <w:rFonts w:ascii="Helvetica" w:hAnsi="Helvetica" w:cs="Helvetica"/>
+          <w:color w:val="000000"/>
+          <w:sz w:val="18"/>
+          <w:szCs w:val="18"/>
+          <w:shd w:val="clear" w:color="auto" w:fill="F8F9FA"/>
+        </w:rPr>
+      </w:pPr>
+      <w:r>
+        <w:rPr>
+          <w:rFonts w:ascii="Helvetica" w:hAnsi="Helvetica" w:cs="Helvetica"/>
+          <w:color w:val="000000"/>
+          <w:sz w:val="18"/>
+          <w:szCs w:val="18"/>
+          <w:shd w:val="clear" w:color="auto" w:fill="F8F9FA"/>
+        </w:rPr>
+        <w:t>Describe system overview:</w:t>
+      </w:r>
+      <w:r>
+        <w:rPr>
+          <w:rFonts w:ascii="Helvetica" w:hAnsi="Helvetica" w:cs="Helvetica"/>
+          <w:color w:val="000000"/>
+          <w:sz w:val="18"/>
+          <w:szCs w:val="18"/>
+          <w:shd w:val="clear" w:color="auto" w:fill="F8F9FA"/>
+        </w:rPr>
+        <w:t xml:space="preserve"> 1: </w:t>
+      </w:r>
+    </w:p>
+    <w:p>
+      <w:pPr>
+        <w:rPr>
+          <w:rFonts w:ascii="Helvetica" w:hAnsi="Helvetica" w:cs="Helvetica"/>
+          <w:color w:val="000000"/>
+          <w:sz w:val="18"/>
+          <w:szCs w:val="18"/>
+          <w:shd w:val="clear" w:color="auto" w:fill="F8F9FA"/>
+        </w:rPr>
+      </w:pPr>
+      <w:r>
+        <w:rPr>
+          <w:rFonts w:ascii="Helvetica" w:hAnsi="Helvetica" w:cs="Helvetica"/>
+          <w:color w:val="000000"/>
+          <w:sz w:val="18"/>
+          <w:szCs w:val="18"/>
+          <w:shd w:val="clear" w:color="auto" w:fill="F8F9FA"/>
+        </w:rPr>
+        <w:t>Describe the potential benefits</w:t>
+      </w:r>
+      <w:r>
+        <w:rPr>
+          <w:rFonts w:ascii="Helvetica" w:hAnsi="Helvetica" w:cs="Helvetica"/>
+          <w:color w:val="000000"/>
+          <w:sz w:val="18"/>
+          <w:szCs w:val="18"/>
+          <w:shd w:val="clear" w:color="auto" w:fill="F8F9FA"/>
+        </w:rPr>
+        <w:t>1</w:t>
+      </w:r>
+      <w:proofErr w:type="gramStart"/>
+      <w:r>
+        <w:rPr>
+          <w:rFonts w:ascii="Helvetica" w:hAnsi="Helvetica" w:cs="Helvetica"/>
+          <w:color w:val="000000"/>
+          <w:sz w:val="18"/>
+          <w:szCs w:val="18"/>
+          <w:shd w:val="clear" w:color="auto" w:fill="F8F9FA"/>
+        </w:rPr>
+        <w:t xml:space="preserve">: </w:t>
+      </w:r>
+      <w:r>
+        <w:rPr>
+          <w:rFonts w:ascii="Helvetica" w:hAnsi="Helvetica" w:cs="Helvetica"/>
+          <w:color w:val="000000"/>
+          <w:sz w:val="18"/>
+          <w:szCs w:val="18"/>
+          <w:shd w:val="clear" w:color="auto" w:fill="F8F9FA"/>
+        </w:rPr>
+        <w:t>:</w:t>
+      </w:r>
+      <w:proofErr w:type="gramEnd"/>
+    </w:p>
+    <w:p>
+      <w:pPr>
+        <w:rPr>
+          <w:rFonts w:ascii="Helvetica" w:hAnsi="Helvetica" w:cs="Helvetica"/>
+          <w:color w:val="000000"/>
+          <w:sz w:val="18"/>
+          <w:szCs w:val="18"/>
+          <w:shd w:val="clear" w:color="auto" w:fill="F8F9FA"/>
+        </w:rPr>
+      </w:pPr>
+      <w:r>
+        <w:rPr>
+          <w:rFonts w:ascii="Helvetica" w:hAnsi="Helvetica" w:cs="Helvetica"/>
+          <w:color w:val="000000"/>
+          <w:sz w:val="18"/>
+          <w:szCs w:val="18"/>
+          <w:shd w:val="clear" w:color="auto" w:fill="F8F9FA"/>
+        </w:rPr>
+        <w:t>Describe user requirements:</w:t>
+      </w:r>
+      <w:r>
+        <w:rPr>
+          <w:rFonts w:ascii="Helvetica" w:hAnsi="Helvetica" w:cs="Helvetica"/>
+          <w:color w:val="000000"/>
+          <w:sz w:val="18"/>
+          <w:szCs w:val="18"/>
+          <w:shd w:val="clear" w:color="auto" w:fill="F8F9FA"/>
+        </w:rPr>
+        <w:t xml:space="preserve">1: </w:t>
+      </w:r>
+    </w:p>
+    <w:p>
+      <w:pPr>
+        <w:rPr>
+          <w:rFonts w:ascii="Helvetica" w:hAnsi="Helvetica" w:cs="Helvetica"/>
+          <w:color w:val="000000"/>
+          <w:sz w:val="18"/>
+          <w:szCs w:val="18"/>
+          <w:shd w:val="clear" w:color="auto" w:fill="F8F9FA"/>
+        </w:rPr>
+      </w:pPr>
+      <w:r>
+        <w:rPr>
+          <w:rFonts w:ascii="Helvetica" w:hAnsi="Helvetica" w:cs="Helvetica"/>
+          <w:color w:val="000000"/>
+          <w:sz w:val="18"/>
+          <w:szCs w:val="18"/>
+          <w:shd w:val="clear" w:color="auto" w:fill="F8F9FA"/>
+        </w:rPr>
+        <w:t>Describe software requirements</w:t>
+      </w:r>
+      <w:r>
+        <w:rPr>
+          <w:rFonts w:ascii="Helvetica" w:hAnsi="Helvetica" w:cs="Helvetica"/>
+          <w:color w:val="000000"/>
+          <w:sz w:val="18"/>
+          <w:szCs w:val="18"/>
+          <w:shd w:val="clear" w:color="auto" w:fill="F8F9FA"/>
+        </w:rPr>
+        <w:t xml:space="preserve">: 1: </w:t>
+      </w:r>
+    </w:p>
+    <w:p>
+      <w:pPr>
+        <w:rPr>
+          <w:rFonts w:ascii="Helvetica" w:hAnsi="Helvetica" w:cs="Helvetica"/>
+          <w:color w:val="000000"/>
+          <w:sz w:val="18"/>
+          <w:szCs w:val="18"/>
+          <w:shd w:val="clear" w:color="auto" w:fill="F8F9FA"/>
+        </w:rPr>
+      </w:pPr>
+      <w:r>
+        <w:rPr>
+          <w:rFonts w:ascii="Helvetica" w:hAnsi="Helvetica" w:cs="Helvetica"/>
+          <w:color w:val="000000"/>
+          <w:sz w:val="18"/>
+          <w:szCs w:val="18"/>
+          <w:shd w:val="clear" w:color="auto" w:fill="F8F9FA"/>
+        </w:rPr>
+        <w:t>Describe use cases and provide use case diagrams:</w:t>
+      </w:r>
+      <w:r>
+        <w:rPr>
+          <w:rFonts w:ascii="Helvetica" w:hAnsi="Helvetica" w:cs="Helvetica"/>
+          <w:color w:val="000000"/>
+          <w:sz w:val="18"/>
+          <w:szCs w:val="18"/>
+          <w:shd w:val="clear" w:color="auto" w:fill="F8F9FA"/>
+        </w:rPr>
+        <w:t xml:space="preserve"> 3: </w:t>
+      </w:r>
+    </w:p>
+    <w:p>
+      <w:pPr>
+        <w:rPr>
+          <w:rFonts w:ascii="Helvetica" w:hAnsi="Helvetica" w:cs="Helvetica"/>
+          <w:color w:val="000000"/>
+          <w:sz w:val="18"/>
+          <w:szCs w:val="18"/>
+          <w:shd w:val="clear" w:color="auto" w:fill="F8F9FA"/>
+        </w:rPr>
+      </w:pPr>
+      <w:r>
+        <w:rPr>
+          <w:rFonts w:ascii="Helvetica" w:hAnsi="Helvetica" w:cs="Helvetica"/>
+          <w:color w:val="000000"/>
+          <w:sz w:val="18"/>
+          <w:szCs w:val="18"/>
+          <w:shd w:val="clear" w:color="auto" w:fill="F8F9FA"/>
+        </w:rPr>
+        <w:t>Create software design diagram/flowchart:</w:t>
+      </w:r>
+      <w:r>
+        <w:rPr>
+          <w:rFonts w:ascii="Helvetica" w:hAnsi="Helvetica" w:cs="Helvetica"/>
+          <w:color w:val="000000"/>
+          <w:sz w:val="18"/>
+          <w:szCs w:val="18"/>
+          <w:shd w:val="clear" w:color="auto" w:fill="F8F9FA"/>
+        </w:rPr>
+        <w:t xml:space="preserve"> 2: </w:t>
+      </w:r>
+    </w:p>
+    <w:p>
+      <w:pPr>
+        <w:rPr>
+          <w:rFonts w:ascii="Helvetica" w:hAnsi="Helvetica" w:cs="Helvetica"/>
+          <w:color w:val="000000"/>
+          <w:sz w:val="18"/>
+          <w:szCs w:val="18"/>
+          <w:shd w:val="clear" w:color="auto" w:fill="F8F9FA"/>
+        </w:rPr>
+      </w:pPr>
+      <w:r>
+        <w:rPr>
+          <w:rFonts w:ascii="Helvetica" w:hAnsi="Helvetica" w:cs="Helvetica"/>
+          <w:color w:val="000000"/>
+          <w:sz w:val="18"/>
+          <w:szCs w:val="18"/>
+          <w:shd w:val="clear" w:color="auto" w:fill="F8F9FA"/>
+        </w:rPr>
+        <w:t>List all functions within components:</w:t>
+      </w:r>
+      <w:r>
+        <w:rPr>
+          <w:rFonts w:ascii="Helvetica" w:hAnsi="Helvetica" w:cs="Helvetica"/>
+          <w:color w:val="000000"/>
+          <w:sz w:val="18"/>
+          <w:szCs w:val="18"/>
+          <w:shd w:val="clear" w:color="auto" w:fill="F8F9FA"/>
+        </w:rPr>
+        <w:t xml:space="preserve"> 2: </w:t>
+      </w:r>
+    </w:p>
+    <w:p>
+      <w:pPr>
+        <w:rPr>
+          <w:rFonts w:ascii="Helvetica" w:hAnsi="Helvetica" w:cs="Helvetica"/>
+          <w:color w:val="000000"/>
+          <w:sz w:val="18"/>
+          <w:szCs w:val="18"/>
+          <w:shd w:val="clear" w:color="auto" w:fill="F8F9FA"/>
+        </w:rPr>
+      </w:pPr>
+      <w:r>
+        <w:rPr>
+          <w:rFonts w:ascii="Helvetica" w:hAnsi="Helvetica" w:cs="Helvetica"/>
+          <w:color w:val="000000"/>
+          <w:sz w:val="18"/>
+          <w:szCs w:val="18"/>
+          <w:shd w:val="clear" w:color="auto" w:fill="F8F9FA"/>
+        </w:rPr>
+        <w:t>List all data structures and sources:</w:t>
+      </w:r>
+      <w:r>
+        <w:rPr>
+          <w:rFonts w:ascii="Helvetica" w:hAnsi="Helvetica" w:cs="Helvetica"/>
+          <w:color w:val="000000"/>
+          <w:sz w:val="18"/>
+          <w:szCs w:val="18"/>
+          <w:shd w:val="clear" w:color="auto" w:fill="F8F9FA"/>
+        </w:rPr>
+        <w:t xml:space="preserve"> 1: </w:t>
+      </w:r>
+    </w:p>
+    <w:p>
+      <w:pPr>
+        <w:rPr>
+          <w:rFonts w:ascii="Helvetica" w:hAnsi="Helvetica" w:cs="Helvetica"/>
+          <w:color w:val="000000"/>
+          <w:sz w:val="18"/>
+          <w:szCs w:val="18"/>
+          <w:shd w:val="clear" w:color="auto" w:fill="F8F9FA"/>
+        </w:rPr>
+      </w:pPr>
+      <w:r>
+        <w:rPr>
+          <w:rFonts w:ascii="Helvetica" w:hAnsi="Helvetica" w:cs="Helvetica"/>
+          <w:color w:val="000000"/>
+          <w:sz w:val="18"/>
+          <w:szCs w:val="18"/>
+          <w:shd w:val="clear" w:color="auto" w:fill="F8F9FA"/>
+        </w:rPr>
+        <w:t>Diagram the structural design:</w:t>
+      </w:r>
+      <w:r>
+        <w:rPr>
+          <w:rFonts w:ascii="Helvetica" w:hAnsi="Helvetica" w:cs="Helvetica"/>
+          <w:color w:val="000000"/>
+          <w:sz w:val="18"/>
+          <w:szCs w:val="18"/>
+          <w:shd w:val="clear" w:color="auto" w:fill="F8F9FA"/>
+        </w:rPr>
+        <w:t xml:space="preserve"> 2: </w:t>
+      </w:r>
+    </w:p>
+    <w:p>
+      <w:pPr>
+        <w:rPr>
+          <w:rFonts w:ascii="Helvetica" w:hAnsi="Helvetica" w:cs="Helvetica"/>
+          <w:color w:val="000000"/>
+          <w:sz w:val="18"/>
+          <w:szCs w:val="18"/>
+          <w:shd w:val="clear" w:color="auto" w:fill="F8F9FA"/>
+        </w:rPr>
+      </w:pPr>
+      <w:r>
+        <w:rPr>
+          <w:rFonts w:ascii="Helvetica" w:hAnsi="Helvetica" w:cs="Helvetica"/>
+          <w:color w:val="000000"/>
+          <w:sz w:val="18"/>
+          <w:szCs w:val="18"/>
+          <w:shd w:val="clear" w:color="auto" w:fill="F8F9FA"/>
+        </w:rPr>
+        <w:lastRenderedPageBreak/>
+        <w:t>Design user interface</w:t>
+      </w:r>
+      <w:r>
+        <w:rPr>
+          <w:rFonts w:ascii="Helvetica" w:hAnsi="Helvetica" w:cs="Helvetica"/>
+          <w:color w:val="000000"/>
+          <w:sz w:val="18"/>
+          <w:szCs w:val="18"/>
+          <w:shd w:val="clear" w:color="auto" w:fill="F8F9FA"/>
+        </w:rPr>
+        <w:t xml:space="preserve">: 1: </w:t>
+      </w:r>
+    </w:p>
+    <w:p>
+      <w:pPr>
+        <w:rPr>
+          <w:rFonts w:ascii="Helvetica" w:hAnsi="Helvetica" w:cs="Helvetica"/>
+          <w:color w:val="000000"/>
+          <w:sz w:val="18"/>
+          <w:szCs w:val="18"/>
+          <w:shd w:val="clear" w:color="auto" w:fill="F8F9FA"/>
+        </w:rPr>
+      </w:pPr>
+      <w:r>
+        <w:rPr>
+          <w:rFonts w:ascii="Helvetica" w:hAnsi="Helvetica" w:cs="Helvetica"/>
+          <w:color w:val="000000"/>
+          <w:sz w:val="18"/>
+          <w:szCs w:val="18"/>
+          <w:shd w:val="clear" w:color="auto" w:fill="F8F9FA"/>
+        </w:rPr>
+        <w:t xml:space="preserve">Detailed design with </w:t>
+      </w:r>
+      <w:proofErr w:type="spellStart"/>
+      <w:r>
+        <w:rPr>
+          <w:rFonts w:ascii="Helvetica" w:hAnsi="Helvetica" w:cs="Helvetica"/>
+          <w:color w:val="000000"/>
+          <w:sz w:val="18"/>
+          <w:szCs w:val="18"/>
+          <w:shd w:val="clear" w:color="auto" w:fill="F8F9FA"/>
+        </w:rPr>
+        <w:t>psuedo</w:t>
+      </w:r>
+      <w:proofErr w:type="spellEnd"/>
+      <w:r>
+        <w:rPr>
+          <w:rFonts w:ascii="Helvetica" w:hAnsi="Helvetica" w:cs="Helvetica"/>
+          <w:color w:val="000000"/>
+          <w:sz w:val="18"/>
+          <w:szCs w:val="18"/>
+          <w:shd w:val="clear" w:color="auto" w:fill="F8F9FA"/>
+        </w:rPr>
+        <w:t xml:space="preserve"> code explaining logic:</w:t>
+      </w:r>
+      <w:r>
+        <w:rPr>
+          <w:rFonts w:ascii="Helvetica" w:hAnsi="Helvetica" w:cs="Helvetica"/>
+          <w:color w:val="000000"/>
+          <w:sz w:val="18"/>
+          <w:szCs w:val="18"/>
+          <w:shd w:val="clear" w:color="auto" w:fill="F8F9FA"/>
+        </w:rPr>
+        <w:t xml:space="preserve"> 2: </w:t>
+      </w:r>
+    </w:p>
+    <w:p>
+      <w:r>
+        <w:rPr>
+          <w:rFonts w:ascii="Helvetica" w:hAnsi="Helvetica" w:cs="Helvetica"/>
+          <w:color w:val="000000"/>
+          <w:sz w:val="18"/>
+          <w:szCs w:val="18"/>
+          <w:shd w:val="clear" w:color="auto" w:fill="F8F9FA"/>
+        </w:rPr>
+        <w:t>Create visual design, including wireframes:</w:t>
+      </w:r>
+      <w:r>
+        <w:rPr>
+          <w:rFonts w:ascii="Helvetica" w:hAnsi="Helvetica" w:cs="Helvetica"/>
+          <w:color w:val="000000"/>
+          <w:sz w:val="18"/>
+          <w:szCs w:val="18"/>
+          <w:shd w:val="clear" w:color="auto" w:fill="F8F9FA"/>
+        </w:rPr>
+        <w:t xml:space="preserve"> 2:</w:t>
+      </w:r>
+    </w:p>
+    <w:p>
+      <w:pPr>
+        <w:pStyle w:val="Heading3"/>
+      </w:pPr>
+      <w:r>
+        <w:t>Implementation:</w:t>
+      </w:r>
+    </w:p>
+    <w:p>
+      <w:pPr>
+        <w:rPr>
+          <w:rFonts w:ascii="Helvetica" w:hAnsi="Helvetica" w:cs="Helvetica"/>
+          <w:color w:val="000000"/>
+          <w:sz w:val="18"/>
+          <w:szCs w:val="18"/>
+          <w:shd w:val="clear" w:color="auto" w:fill="F8F9FA"/>
+        </w:rPr>
+      </w:pPr>
+      <w:r>
+        <w:rPr>
+          <w:rFonts w:ascii="Helvetica" w:hAnsi="Helvetica" w:cs="Helvetica"/>
+          <w:color w:val="000000"/>
+          <w:sz w:val="18"/>
+          <w:szCs w:val="18"/>
+          <w:shd w:val="clear" w:color="auto" w:fill="F8F9FA"/>
+        </w:rPr>
+        <w:t>Create testing plan:</w:t>
+      </w:r>
+      <w:r>
+        <w:rPr>
+          <w:rFonts w:ascii="Helvetica" w:hAnsi="Helvetica" w:cs="Helvetica"/>
+          <w:color w:val="000000"/>
+          <w:sz w:val="18"/>
+          <w:szCs w:val="18"/>
+          <w:shd w:val="clear" w:color="auto" w:fill="F8F9FA"/>
+        </w:rPr>
+        <w:t xml:space="preserve"> 2: </w:t>
+      </w:r>
+    </w:p>
+    <w:p>
+      <w:pPr>
+        <w:rPr>
+          <w:rFonts w:ascii="Helvetica" w:hAnsi="Helvetica" w:cs="Helvetica"/>
+          <w:color w:val="000000"/>
+          <w:sz w:val="18"/>
+          <w:szCs w:val="18"/>
+          <w:shd w:val="clear" w:color="auto" w:fill="F8F9FA"/>
+        </w:rPr>
+      </w:pPr>
+      <w:r>
+        <w:rPr>
+          <w:rFonts w:ascii="Helvetica" w:hAnsi="Helvetica" w:cs="Helvetica"/>
+          <w:color w:val="000000"/>
+          <w:sz w:val="18"/>
+          <w:szCs w:val="18"/>
+          <w:shd w:val="clear" w:color="auto" w:fill="F8F9FA"/>
+        </w:rPr>
+        <w:t>Create GUI according to design specs:</w:t>
+      </w:r>
+      <w:r>
+        <w:rPr>
+          <w:rFonts w:ascii="Helvetica" w:hAnsi="Helvetica" w:cs="Helvetica"/>
+          <w:color w:val="000000"/>
+          <w:sz w:val="18"/>
+          <w:szCs w:val="18"/>
+          <w:shd w:val="clear" w:color="auto" w:fill="F8F9FA"/>
+        </w:rPr>
+        <w:t xml:space="preserve"> 2: </w:t>
+      </w:r>
+    </w:p>
+    <w:p>
+      <w:pPr>
+        <w:rPr>
+          <w:rFonts w:ascii="Helvetica" w:hAnsi="Helvetica" w:cs="Helvetica"/>
+          <w:color w:val="000000"/>
+          <w:sz w:val="18"/>
+          <w:szCs w:val="18"/>
+          <w:shd w:val="clear" w:color="auto" w:fill="F8F9FA"/>
+        </w:rPr>
+      </w:pPr>
+      <w:r>
+        <w:rPr>
+          <w:rFonts w:ascii="Helvetica" w:hAnsi="Helvetica" w:cs="Helvetica"/>
+          <w:color w:val="000000"/>
+          <w:sz w:val="18"/>
+          <w:szCs w:val="18"/>
+          <w:shd w:val="clear" w:color="auto" w:fill="F8F9FA"/>
+        </w:rPr>
+        <w:t>Create members for data management:</w:t>
+      </w:r>
+      <w:r>
+        <w:rPr>
+          <w:rFonts w:ascii="Helvetica" w:hAnsi="Helvetica" w:cs="Helvetica"/>
+          <w:color w:val="000000"/>
+          <w:sz w:val="18"/>
+          <w:szCs w:val="18"/>
+          <w:shd w:val="clear" w:color="auto" w:fill="F8F9FA"/>
+        </w:rPr>
+        <w:t xml:space="preserve"> 1: </w:t>
+      </w:r>
+    </w:p>
+    <w:p>
+      <w:pPr>
+        <w:rPr>
+          <w:rFonts w:ascii="Helvetica" w:hAnsi="Helvetica" w:cs="Helvetica"/>
+          <w:color w:val="000000"/>
+          <w:sz w:val="18"/>
+          <w:szCs w:val="18"/>
+          <w:shd w:val="clear" w:color="auto" w:fill="F8F9FA"/>
+        </w:rPr>
+      </w:pPr>
+      <w:r>
+        <w:rPr>
+          <w:rFonts w:ascii="Helvetica" w:hAnsi="Helvetica" w:cs="Helvetica"/>
+          <w:color w:val="000000"/>
+          <w:sz w:val="18"/>
+          <w:szCs w:val="18"/>
+          <w:shd w:val="clear" w:color="auto" w:fill="F8F9FA"/>
+        </w:rPr>
+        <w:t>Test Objects and methods:</w:t>
+      </w:r>
+      <w:r>
+        <w:rPr>
+          <w:rFonts w:ascii="Helvetica" w:hAnsi="Helvetica" w:cs="Helvetica"/>
+          <w:color w:val="000000"/>
+          <w:sz w:val="18"/>
+          <w:szCs w:val="18"/>
+          <w:shd w:val="clear" w:color="auto" w:fill="F8F9FA"/>
+        </w:rPr>
+        <w:t xml:space="preserve"> 3: </w:t>
+      </w:r>
+    </w:p>
+    <w:p>
+      <w:pPr>
+        <w:rPr>
+          <w:rFonts w:ascii="Helvetica" w:hAnsi="Helvetica" w:cs="Helvetica"/>
+          <w:color w:val="000000"/>
+          <w:sz w:val="18"/>
+          <w:szCs w:val="18"/>
+          <w:shd w:val="clear" w:color="auto" w:fill="F8F9FA"/>
+        </w:rPr>
+      </w:pPr>
+      <w:r>
+        <w:rPr>
+          <w:rFonts w:ascii="Helvetica" w:hAnsi="Helvetica" w:cs="Helvetica"/>
+          <w:color w:val="000000"/>
+          <w:sz w:val="18"/>
+          <w:szCs w:val="18"/>
+          <w:shd w:val="clear" w:color="auto" w:fill="F8F9FA"/>
+        </w:rPr>
+        <w:t>Create module for completing required features:</w:t>
+      </w:r>
+      <w:r>
+        <w:rPr>
+          <w:rFonts w:ascii="Helvetica" w:hAnsi="Helvetica" w:cs="Helvetica"/>
+          <w:color w:val="000000"/>
+          <w:sz w:val="18"/>
+          <w:szCs w:val="18"/>
+          <w:shd w:val="clear" w:color="auto" w:fill="F8F9FA"/>
+        </w:rPr>
+        <w:t xml:space="preserve"> 3: </w:t>
+      </w:r>
+    </w:p>
+    <w:p>
+      <w:pPr>
+        <w:rPr>
+          <w:rFonts w:ascii="Helvetica" w:hAnsi="Helvetica" w:cs="Helvetica"/>
+          <w:color w:val="000000"/>
+          <w:sz w:val="18"/>
+          <w:szCs w:val="18"/>
+          <w:shd w:val="clear" w:color="auto" w:fill="F8F9FA"/>
+        </w:rPr>
+      </w:pPr>
+      <w:r>
+        <w:rPr>
+          <w:rFonts w:ascii="Helvetica" w:hAnsi="Helvetica" w:cs="Helvetica"/>
+          <w:color w:val="000000"/>
+          <w:sz w:val="18"/>
+          <w:szCs w:val="18"/>
+          <w:shd w:val="clear" w:color="auto" w:fill="F8F9FA"/>
+        </w:rPr>
+        <w:t>Test all features with existing datasets:</w:t>
+      </w:r>
+      <w:r>
+        <w:rPr>
+          <w:rFonts w:ascii="Helvetica" w:hAnsi="Helvetica" w:cs="Helvetica"/>
+          <w:color w:val="000000"/>
+          <w:sz w:val="18"/>
+          <w:szCs w:val="18"/>
+          <w:shd w:val="clear" w:color="auto" w:fill="F8F9FA"/>
+        </w:rPr>
+        <w:t xml:space="preserve"> 3: </w:t>
+      </w:r>
+    </w:p>
+    <w:p>
+      <w:pPr>
+        <w:rPr>
+          <w:rFonts w:ascii="Helvetica" w:hAnsi="Helvetica" w:cs="Helvetica"/>
+          <w:color w:val="000000"/>
+          <w:sz w:val="18"/>
+          <w:szCs w:val="18"/>
+          <w:shd w:val="clear" w:color="auto" w:fill="F8F9FA"/>
+        </w:rPr>
+      </w:pPr>
+      <w:r>
+        <w:rPr>
+          <w:rFonts w:ascii="Helvetica" w:hAnsi="Helvetica" w:cs="Helvetica"/>
+          <w:color w:val="000000"/>
+          <w:sz w:val="18"/>
+          <w:szCs w:val="18"/>
+          <w:shd w:val="clear" w:color="auto" w:fill="F8F9FA"/>
+        </w:rPr>
+        <w:t>Attach object methods to GUI interface:</w:t>
+      </w:r>
+      <w:r>
+        <w:rPr>
+          <w:rFonts w:ascii="Helvetica" w:hAnsi="Helvetica" w:cs="Helvetica"/>
+          <w:color w:val="000000"/>
+          <w:sz w:val="18"/>
+          <w:szCs w:val="18"/>
+          <w:shd w:val="clear" w:color="auto" w:fill="F8F9FA"/>
+        </w:rPr>
+        <w:t xml:space="preserve"> 2: </w:t>
+      </w:r>
+    </w:p>
+    <w:p>
+      <w:r>
+        <w:rPr>
+          <w:rFonts w:ascii="Helvetica" w:hAnsi="Helvetica" w:cs="Helvetica"/>
+          <w:color w:val="000000"/>
+          <w:sz w:val="18"/>
+          <w:szCs w:val="18"/>
+          <w:shd w:val="clear" w:color="auto" w:fill="F8F9FA"/>
+        </w:rPr>
+        <w:t>Test functionality with all GUI inputs:</w:t>
+      </w:r>
+      <w:r>
+        <w:rPr>
+          <w:rFonts w:ascii="Helvetica" w:hAnsi="Helvetica" w:cs="Helvetica"/>
+          <w:color w:val="000000"/>
+          <w:sz w:val="18"/>
+          <w:szCs w:val="18"/>
+          <w:shd w:val="clear" w:color="auto" w:fill="F8F9FA"/>
+        </w:rPr>
+        <w:t xml:space="preserve"> 4: </w:t>
+      </w:r>
     </w:p>
     <w:p>
       <w:pPr>
@@ -1546,21 +3057,32 @@
     <w:p>
       <w:pPr>
         <w:jc w:val="both"/>
+        <w:sectPr>
+          <w:pgSz w:w="11906" w:h="16838"/>
+          <w:pgMar w:top="1440" w:right="1440" w:bottom="1440" w:left="1440" w:header="708" w:footer="708" w:gutter="0"/>
+          <w:cols w:space="708"/>
+          <w:docGrid w:linePitch="360"/>
+        </w:sectPr>
+      </w:pPr>
+      <w:r>
         <w:rPr>
           <w:i/>
           <w:color w:val="FF0000"/>
         </w:rPr>
-      </w:pPr>
-      <w:r>
+        <w:t>Each activity should be clearly identified by a number and should match up to your Gantt chart. You should provide some estimations for the time you think each activity will take. This should make it easy to prepare your Gantt chart.</w:t>
+      </w:r>
+      <w:r>
+        <w:br w:type="page"/>
+      </w:r>
+    </w:p>
+    <w:p>
+      <w:pPr>
+        <w:jc w:val="both"/>
         <w:rPr>
           <w:i/>
           <w:color w:val="FF0000"/>
         </w:rPr>
-        <w:t>Each activity should be clearly identified by a number and should match up to your Gantt chart. You should provide some estimations for the time you think each activity will take. This should make it easy to prepare your Gantt chart.</w:t>
-      </w:r>
-      <w:r>
-        <w:br w:type="page"/>
-      </w:r>
+      </w:pPr>
     </w:p>
     <w:p>
       <w:pPr>
@@ -1570,44 +3092,62 @@
           <w:numId w:val="2"/>
         </w:numPr>
       </w:pPr>
-      <w:bookmarkStart w:id="7" w:name="_Toc311247698"/>
-      <w:r>
-        <w:lastRenderedPageBreak/>
+      <w:bookmarkStart w:id="7" w:name="_Toc112937415"/>
+      <w:r>
         <w:t>Gantt Chart</w:t>
       </w:r>
       <w:bookmarkEnd w:id="7"/>
     </w:p>
     <w:p>
-      <w:pPr>
-        <w:pStyle w:val="ListParagraph"/>
-        <w:ind w:left="432"/>
-      </w:pPr>
-    </w:p>
-    <w:p>
-      <w:pPr>
-        <w:rPr>
-          <w:i/>
-          <w:color w:val="FF0000"/>
-        </w:rPr>
-      </w:pPr>
-      <w:r>
-        <w:rPr>
-          <w:i/>
-          <w:color w:val="FF0000"/>
-        </w:rPr>
-        <w:t>This section should contain your Gantt chart. The items in the Gantt chart should match the activity definition from section 3.</w:t>
-      </w:r>
-      <w:r>
-        <w:rPr>
-          <w:i/>
-          <w:color w:val="FF0000"/>
-        </w:rPr>
-        <w:t xml:space="preserve"> You should also submit your Gantt chart file separately.</w:t>
-      </w:r>
-    </w:p>
-    <w:p/>
+      <w:r>
+        <w:rPr>
+          <w:noProof/>
+        </w:rPr>
+        <w:drawing>
+          <wp:inline distT="0" distB="0" distL="0" distR="0" wp14:anchorId="4EB721B6" wp14:editId="65C7BD85">
+            <wp:extent cx="9321518" cy="4288972"/>
+            <wp:effectExtent l="0" t="0" r="0" b="0"/>
+            <wp:docPr id="2" name="Picture 2"/>
+            <wp:cNvGraphicFramePr>
+              <a:graphicFrameLocks xmlns:a="http://schemas.openxmlformats.org/drawingml/2006/main" noChangeAspect="1"/>
+            </wp:cNvGraphicFramePr>
+            <a:graphic xmlns:a="http://schemas.openxmlformats.org/drawingml/2006/main">
+              <a:graphicData uri="http://schemas.openxmlformats.org/drawingml/2006/picture">
+                <pic:pic xmlns:pic="http://schemas.openxmlformats.org/drawingml/2006/picture">
+                  <pic:nvPicPr>
+                    <pic:cNvPr id="2" name="Picture 2"/>
+                    <pic:cNvPicPr/>
+                  </pic:nvPicPr>
+                  <pic:blipFill>
+                    <a:blip r:embed="rId7" cstate="print">
+                      <a:extLst>
+                        <a:ext uri="{28A0092B-C50C-407E-A947-70E740481C1C}">
+                          <a14:useLocalDpi xmlns:a14="http://schemas.microsoft.com/office/drawing/2010/main" val="0"/>
+                        </a:ext>
+                      </a:extLst>
+                    </a:blip>
+                    <a:stretch>
+                      <a:fillRect/>
+                    </a:stretch>
+                  </pic:blipFill>
+                  <pic:spPr>
+                    <a:xfrm>
+                      <a:off x="0" y="0"/>
+                      <a:ext cx="9360558" cy="4306935"/>
+                    </a:xfrm>
+                    <a:prstGeom prst="rect">
+                      <a:avLst/>
+                    </a:prstGeom>
+                  </pic:spPr>
+                </pic:pic>
+              </a:graphicData>
+            </a:graphic>
+          </wp:inline>
+        </w:drawing>
+      </w:r>
+    </w:p>
     <w:sectPr>
-      <w:pgSz w:w="11906" w:h="16838"/>
+      <w:pgSz w:w="16838" w:h="11906" w:orient="landscape"/>
       <w:pgMar w:top="1440" w:right="1440" w:bottom="1440" w:left="1440" w:header="708" w:footer="708" w:gutter="0"/>
       <w:cols w:space="708"/>
       <w:docGrid w:linePitch="360"/>
@@ -2459,7 +3999,6 @@
     <w:next w:val="Normal"/>
     <w:link w:val="Heading4Char"/>
     <w:uiPriority w:val="9"/>
-    <w:semiHidden/>
     <w:unhideWhenUsed/>
     <w:qFormat/>
     <w:rsid w:val="00926CFD"/>
@@ -2668,7 +4207,6 @@
     <w:basedOn w:val="DefaultParagraphFont"/>
     <w:link w:val="Heading4"/>
     <w:uiPriority w:val="9"/>
-    <w:semiHidden/>
     <w:rsid w:val="00926CFD"/>
     <w:rPr>
       <w:rFonts w:asciiTheme="majorHAnsi" w:eastAsiaTheme="majorEastAsia" w:hAnsiTheme="majorHAnsi" w:cstheme="majorBidi"/>

</xml_diff>